<commit_message>
Save my changes before pulling
</commit_message>
<xml_diff>
--- a/Sources.docx
+++ b/Sources.docx
@@ -46,6 +46,18 @@
         </w:r>
       </w:hyperlink>
     </w:p>
+    <w:p/>
+    <w:p>
+      <w:hyperlink r:id="rId7" w:history="1">
+        <w:r>
+          <w:rPr>
+            <w:rStyle w:val="Hyperlink"/>
+          </w:rPr>
+          <w:t>https://youtu.be/SCZ0BZq-jqY?si=Iq805D4TwLVYp3wJ</w:t>
+        </w:r>
+      </w:hyperlink>
+    </w:p>
+    <w:p/>
     <w:p/>
     <w:p/>
     <w:p/>

</xml_diff>